<commit_message>
up to section 9
</commit_message>
<xml_diff>
--- a/Teacher_Resources/Workshop_Content.docx
+++ b/Teacher_Resources/Workshop_Content.docx
@@ -1,6 +1,6 @@
 
 <file path=word/document.xml><?xml version="1.0" encoding="utf-8"?>
-<w:document xmlns:wpc="http://schemas.microsoft.com/office/word/2010/wordprocessingCanvas" xmlns:mc="http://schemas.openxmlformats.org/markup-compatibility/2006" xmlns:o="urn:schemas-microsoft-com:office:office" xmlns:r="http://schemas.openxmlformats.org/officeDocument/2006/relationships" xmlns:m="http://schemas.openxmlformats.org/officeDocument/2006/math" xmlns:v="urn:schemas-microsoft-com:vml" xmlns:wp14="http://schemas.microsoft.com/office/word/2010/wordprocessingDrawing" xmlns:wp="http://schemas.openxmlformats.org/drawingml/2006/wordprocessingDrawing" xmlns:w10="urn:schemas-microsoft-com:office:word" xmlns:w="http://schemas.openxmlformats.org/wordprocessingml/2006/main" xmlns:w14="http://schemas.microsoft.com/office/word/2010/wordml" xmlns:w15="http://schemas.microsoft.com/office/word/2012/wordml" xmlns:wpg="http://schemas.microsoft.com/office/word/2010/wordprocessingGroup" xmlns:wpi="http://schemas.microsoft.com/office/word/2010/wordprocessingInk" xmlns:wne="http://schemas.microsoft.com/office/word/2006/wordml" xmlns:wps="http://schemas.microsoft.com/office/word/2010/wordprocessingShape" mc:Ignorable="w14 w15 wp14">
+<w:document xmlns:wpc="http://schemas.microsoft.com/office/word/2010/wordprocessingCanvas" xmlns:cx="http://schemas.microsoft.com/office/drawing/2014/chartex" xmlns:cx1="http://schemas.microsoft.com/office/drawing/2015/9/8/chartex" xmlns:mc="http://schemas.openxmlformats.org/markup-compatibility/2006" xmlns:o="urn:schemas-microsoft-com:office:office" xmlns:r="http://schemas.openxmlformats.org/officeDocument/2006/relationships" xmlns:m="http://schemas.openxmlformats.org/officeDocument/2006/math" xmlns:v="urn:schemas-microsoft-com:vml" xmlns:wp14="http://schemas.microsoft.com/office/word/2010/wordprocessingDrawing" xmlns:wp="http://schemas.openxmlformats.org/drawingml/2006/wordprocessingDrawing" xmlns:w10="urn:schemas-microsoft-com:office:word" xmlns:w="http://schemas.openxmlformats.org/wordprocessingml/2006/main" xmlns:w14="http://schemas.microsoft.com/office/word/2010/wordml" xmlns:w15="http://schemas.microsoft.com/office/word/2012/wordml" xmlns:w16se="http://schemas.microsoft.com/office/word/2015/wordml/symex" xmlns:wpg="http://schemas.microsoft.com/office/word/2010/wordprocessingGroup" xmlns:wpi="http://schemas.microsoft.com/office/word/2010/wordprocessingInk" xmlns:wne="http://schemas.microsoft.com/office/word/2006/wordml" xmlns:wps="http://schemas.microsoft.com/office/word/2010/wordprocessingShape" mc:Ignorable="w14 w15 w16se wp14">
   <w:background w:color="FFFFFF"/>
   <w:body>
     <w:p>
@@ -201,10 +201,7 @@
     <w:p/>
     <w:p>
       <w:r>
-        <w:t>Agenda</w:t>
-      </w:r>
-      <w:r>
-        <w:t>:</w:t>
+        <w:t>Agenda:</w:t>
       </w:r>
     </w:p>
     <w:p>
@@ -247,19 +244,13 @@
       </w:r>
       <w:proofErr w:type="spellEnd"/>
       <w:r>
-        <w:t>, AI Club president, currently living in Jersey City, working on several deep learning academic projects, last semester MS program focused on machine learning. That’s the reason why I’m doing the mas</w:t>
-      </w:r>
-      <w:r>
-        <w:t>ter and the club.</w:t>
-      </w:r>
-    </w:p>
-    <w:p/>
-    <w:p>
-      <w:r>
-        <w:t>Previously, I worked as a Software Engineer for about 3 years, wearing multiple hats, front-end, back-end, self-employed, android developer, manager, BI analyst. I have worked with consultancies, marketing organizations, and freelance pr</w:t>
-      </w:r>
-      <w:r>
-        <w:t>ojects.</w:t>
+        <w:t>, AI Club president, currently living in Jersey City, working on several deep learning academic projects, last semester MS program focused on machine learning. That’s the reason why I’m doing the master and the club.</w:t>
+      </w:r>
+    </w:p>
+    <w:p/>
+    <w:p>
+      <w:r>
+        <w:t>Previously, I worked as a Software Engineer for about 3 years, wearing multiple hats, front-end, back-end, self-employed, android developer, manager, BI analyst. I have worked with consultancies, marketing organizations, and freelance projects.</w:t>
       </w:r>
     </w:p>
     <w:p/>
@@ -324,10 +315,7 @@
     </w:p>
     <w:p>
       <w:r>
-        <w:t xml:space="preserve"> Python is an incredibly efficient language: your programs will do more in fewer lines of code than many other languages would require. Python’</w:t>
-      </w:r>
-      <w:r>
-        <w:t xml:space="preserve">s syntax will also help you write “clean” code. </w:t>
+        <w:t xml:space="preserve"> Python is an incredibly efficient language: your programs will do more in fewer lines of code than many other languages would require. Python’s syntax will also help you write “clean” code. </w:t>
       </w:r>
       <w:r>
         <w:lastRenderedPageBreak/>
@@ -337,10 +325,7 @@
     <w:p/>
     <w:p>
       <w:r>
-        <w:t>People use Python for many purposes: to make games, build web applications, solve business proble</w:t>
-      </w:r>
-      <w:r>
-        <w:t>ms, and develop internal tools at all kinds of interesting companies. Python is also used heavily in scientific fields for academic research and applied work.</w:t>
+        <w:t>People use Python for many purposes: to make games, build web applications, solve business problems, and develop internal tools at all kinds of interesting companies. Python is also used heavily in scientific fields for academic research and applied work.</w:t>
       </w:r>
     </w:p>
     <w:p/>
@@ -386,8 +371,16 @@
       </w:r>
     </w:p>
     <w:p>
-      <w:r>
-        <w:t>What’s out of the scope?</w:t>
+      <w:proofErr w:type="gramStart"/>
+      <w:r>
+        <w:t>What’s</w:t>
+      </w:r>
+      <w:proofErr w:type="gramEnd"/>
+      <w:r>
+        <w:t xml:space="preserve"> out of the scope?</w:t>
+      </w:r>
+      <w:r>
+        <w:t xml:space="preserve"> Python 2 and below</w:t>
       </w:r>
     </w:p>
     <w:p>
@@ -605,10 +598,7 @@
       </w:r>
       <w:proofErr w:type="gramEnd"/>
       <w:r>
-        <w:t xml:space="preserve"> is a general-</w:t>
-      </w:r>
-      <w:r>
-        <w:t>purpose manager for Python packages;</w:t>
+        <w:t xml:space="preserve"> is a general-purpose manager for Python packages;</w:t>
       </w:r>
     </w:p>
     <w:p>
@@ -651,10 +641,7 @@
       </w:r>
       <w:proofErr w:type="spellStart"/>
       <w:r>
-        <w:t>co</w:t>
-      </w:r>
-      <w:r>
-        <w:t>nda</w:t>
+        <w:t>conda</w:t>
       </w:r>
       <w:proofErr w:type="spellEnd"/>
       <w:r>
@@ -664,10 +651,7 @@
     <w:p/>
     <w:p>
       <w:r>
-        <w:t>Anaconda is an option that people prefer because it simplify issues related to</w:t>
-      </w:r>
-      <w:r>
-        <w:t xml:space="preserve"> installing different python version of python, creating different environments, privileges issues, etc.</w:t>
+        <w:t>Anaconda is an option that people prefer because it simplify issues related to installing different python version of python, creating different environments, privileges issues, etc.</w:t>
       </w:r>
     </w:p>
     <w:p/>
@@ -707,10 +691,7 @@
       </w:r>
       <w:proofErr w:type="spellEnd"/>
       <w:r>
-        <w:t xml:space="preserve"> is essentially an i</w:t>
-      </w:r>
-      <w:r>
-        <w:t xml:space="preserve">nstaller for an empty </w:t>
+        <w:t xml:space="preserve"> is essentially an installer for an empty </w:t>
       </w:r>
       <w:proofErr w:type="spellStart"/>
       <w:r>
@@ -774,10 +755,7 @@
       </w:r>
       <w:proofErr w:type="spellEnd"/>
       <w:r>
-        <w:t xml:space="preserve"> interactive py</w:t>
-      </w:r>
-      <w:r>
-        <w:t>thon shell.</w:t>
+        <w:t xml:space="preserve"> interactive python shell.</w:t>
       </w:r>
     </w:p>
     <w:p>
@@ -898,10 +876,7 @@
       <w:bookmarkStart w:id="8" w:name="_kzidpvtnaekp" w:colFirst="0" w:colLast="0"/>
       <w:bookmarkEnd w:id="8"/>
       <w:r>
-        <w:t>Variables and</w:t>
-      </w:r>
-      <w:r>
-        <w:t xml:space="preserve"> simple data types</w:t>
+        <w:t>Variables and simple data types</w:t>
       </w:r>
     </w:p>
     <w:p/>
@@ -958,19 +933,13 @@
     </w:p>
     <w:p>
       <w:r>
-        <w:t>In this section and the next you’ll learn what lists are and how to start working with the eleme</w:t>
-      </w:r>
-      <w:r>
-        <w:t xml:space="preserve">nts in a list. Lists allow you to store sets of information in one place, whether you have just a few items or millions of items. </w:t>
-      </w:r>
-    </w:p>
-    <w:p/>
-    <w:p>
-      <w:r>
-        <w:t>Lists are one of Python’s most powerful features readily accessible to new programmers, and they tie together many important</w:t>
-      </w:r>
-      <w:r>
-        <w:t xml:space="preserve"> concepts in programming.</w:t>
+        <w:t xml:space="preserve">In this section and the next you’ll learn what lists are and how to start working with the elements in a list. Lists allow you to store sets of information in one place, whether you have just a few items or millions of items. </w:t>
+      </w:r>
+    </w:p>
+    <w:p/>
+    <w:p>
+      <w:r>
+        <w:t>Lists are one of Python’s most powerful features readily accessible to new programmers, and they tie together many important concepts in programming.</w:t>
       </w:r>
     </w:p>
     <w:p/>
@@ -991,10 +960,7 @@
     </w:p>
     <w:p>
       <w:r>
-        <w:t>You learned how to make a simple list, and you learned to work with the individual elements in a list. In this chapter you’ll learn how to loop through an entire list using just a few lines of code regardless o</w:t>
-      </w:r>
-      <w:r>
-        <w:t xml:space="preserve">f how long the list is. </w:t>
+        <w:t xml:space="preserve">You learned how to make a simple list, and you learned to work with the individual elements in a list. In this chapter you’ll learn how to loop through an entire list using just a few lines of code regardless of how long the list is. </w:t>
       </w:r>
     </w:p>
     <w:p/>
@@ -1021,10 +987,7 @@
       <w:bookmarkStart w:id="11" w:name="_4pyff4spx0zr" w:colFirst="0" w:colLast="0"/>
       <w:bookmarkEnd w:id="11"/>
       <w:r>
-        <w:t>If Sta</w:t>
-      </w:r>
-      <w:r>
-        <w:t>tements</w:t>
+        <w:t>If Statements</w:t>
       </w:r>
     </w:p>
     <w:p/>
@@ -1045,10 +1008,7 @@
     </w:p>
     <w:p>
       <w:r>
-        <w:t>Because dictionaries can store an almost limitless amount of information, I’ll show you how to loop through the data in a dictionary. Additionally, you’ll learn to nest dictionaries inside lists, lists inside dictionaries, and even dictionaries inside othe</w:t>
-      </w:r>
-      <w:r>
-        <w:t>r dictionaries.</w:t>
+        <w:t>Because dictionaries can store an almost limitless amount of information, I’ll show you how to loop through the data in a dictionary. Additionally, you’ll learn to nest dictionaries inside lists, lists inside dictionaries, and even dictionaries inside other dictionaries.</w:t>
       </w:r>
     </w:p>
     <w:p/>
@@ -1075,28 +1035,19 @@
     </w:p>
     <w:p>
       <w:r>
-        <w:t>Most programs are written to solve an end user’s problem. To do so, you usually need to get some information from t</w:t>
-      </w:r>
-      <w:r>
-        <w:t xml:space="preserve">he user. </w:t>
-      </w:r>
-    </w:p>
-    <w:p/>
-    <w:p>
-      <w:r>
-        <w:t>For a simple example, let’s say someone wants to find out whether they’re old enough to vote. If you write a program to answer this question, you need to know the user’s age before you can provide an answer. The program will need to ask the user</w:t>
-      </w:r>
-      <w:r>
-        <w:t xml:space="preserve"> to enter, or input, their age; once the program has this input, it can compare it to the voting age to determine if the user is old enough and then report the result.</w:t>
-      </w:r>
-    </w:p>
-    <w:p/>
-    <w:p>
-      <w:r>
-        <w:t>In this chapter you’ll learn how to accept user input so your program can then work wit</w:t>
-      </w:r>
-      <w:r>
-        <w:t xml:space="preserve">h it. When your program needs a name, you’ll be able to prompt the user for a name. When your program needs a list of names, you’ll be able to prompt the user for a series of names. To do this, you’ll use the </w:t>
+        <w:t xml:space="preserve">Most programs are written to solve an end user’s problem. To do so, you usually need to get some information from the user. </w:t>
+      </w:r>
+    </w:p>
+    <w:p/>
+    <w:p>
+      <w:r>
+        <w:t>For a simple example, let’s say someone wants to find out whether they’re old enough to vote. If you write a program to answer this question, you need to know the user’s age before you can provide an answer. The program will need to ask the user to enter, or input, their age; once the program has this input, it can compare it to the voting age to determine if the user is old enough and then report the result.</w:t>
+      </w:r>
+    </w:p>
+    <w:p/>
+    <w:p>
+      <w:r>
+        <w:t xml:space="preserve">In this chapter you’ll learn how to accept user input so your program can then work with it. When your program needs a name, you’ll be able to prompt the user for a name. When your program needs a list of names, you’ll be able to prompt the user for a series of names. To do this, you’ll use the </w:t>
       </w:r>
       <w:proofErr w:type="gramStart"/>
       <w:r>
@@ -1110,10 +1061,7 @@
     <w:p/>
     <w:p>
       <w:r>
-        <w:t>You’ll also learn how to kee</w:t>
-      </w:r>
-      <w:r>
-        <w:t>p programs running as long as users want them to, so they can enter as much information as they need to; then, your program can work with that information. You’ll use Python’s while loop to keep programs running as long as certain conditions remain true.</w:t>
+        <w:t>You’ll also learn how to keep programs running as long as users want them to, so they can enter as much information as they need to; then, your program can work with that information. You’ll use Python’s while loop to keep programs running as long as certain conditions remain true.</w:t>
       </w:r>
     </w:p>
     <w:p/>
@@ -1130,82 +1078,222 @@
     <w:p>
       <w:r>
         <w:lastRenderedPageBreak/>
-        <w:t>In this chapter you’ll learn to write</w:t>
+        <w:t>In this chapter you’ll learn to write functions, which are named blocks of code that are designed to do one specific job.</w:t>
+      </w:r>
+    </w:p>
+    <w:p/>
+    <w:p>
+      <w:r>
+        <w:t>When you want to perform a particular task that you’ve defined in a function, you call the name of the function responsible for it. If you need to perform that task multiple times throughout your program, you don’t need to type all the code for the same task again and again; you just call the function dedicated to handling that task, and the call tells Python to run the code inside the function. You’ll find that using functions makes your programs easier to write, read, test, and fix.</w:t>
+      </w:r>
+    </w:p>
+    <w:p/>
+    <w:p>
+      <w:pPr>
+        <w:numPr>
+          <w:ilvl w:val="1"/>
+          <w:numId w:val="4"/>
+        </w:numPr>
+        <w:contextualSpacing/>
+      </w:pPr>
+      <w:r>
+        <w:t>Defining a Function</w:t>
+      </w:r>
+    </w:p>
+    <w:p>
+      <w:pPr>
+        <w:numPr>
+          <w:ilvl w:val="1"/>
+          <w:numId w:val="4"/>
+        </w:numPr>
+        <w:contextualSpacing/>
+      </w:pPr>
+      <w:r>
+        <w:t>Passing Arguments</w:t>
+      </w:r>
+    </w:p>
+    <w:p>
+      <w:pPr>
+        <w:numPr>
+          <w:ilvl w:val="1"/>
+          <w:numId w:val="4"/>
+        </w:numPr>
+        <w:contextualSpacing/>
+      </w:pPr>
+      <w:r>
+        <w:t>Return Values</w:t>
+      </w:r>
+    </w:p>
+    <w:p>
+      <w:pPr>
+        <w:numPr>
+          <w:ilvl w:val="1"/>
+          <w:numId w:val="4"/>
+        </w:numPr>
+        <w:contextualSpacing/>
+      </w:pPr>
+      <w:r>
+        <w:t>Passing a List</w:t>
+      </w:r>
+    </w:p>
+    <w:p>
+      <w:pPr>
+        <w:numPr>
+          <w:ilvl w:val="1"/>
+          <w:numId w:val="4"/>
+        </w:numPr>
+        <w:contextualSpacing/>
+      </w:pPr>
+      <w:r>
+        <w:t>Passing an Arbitrary Number of Arguments</w:t>
+      </w:r>
+    </w:p>
+    <w:p>
+      <w:pPr>
+        <w:numPr>
+          <w:ilvl w:val="1"/>
+          <w:numId w:val="4"/>
+        </w:numPr>
+        <w:contextualSpacing/>
+      </w:pPr>
+      <w:r>
+        <w:t>Storing Your Functions in Modules</w:t>
+      </w:r>
+    </w:p>
+    <w:p>
+      <w:pPr>
+        <w:numPr>
+          <w:ilvl w:val="1"/>
+          <w:numId w:val="4"/>
+        </w:numPr>
+        <w:contextualSpacing/>
+      </w:pPr>
+      <w:r>
+        <w:t>Styling Functions</w:t>
+      </w:r>
+    </w:p>
+    <w:p>
+      <w:pPr>
+        <w:pStyle w:val="Heading2"/>
+      </w:pPr>
+      <w:r>
+        <w:t>Classes</w:t>
+      </w:r>
+    </w:p>
+    <w:p>
+      <w:pPr>
+        <w:contextualSpacing/>
+      </w:pPr>
+    </w:p>
+    <w:p>
+      <w:pPr>
+        <w:contextualSpacing/>
+      </w:pPr>
+      <w:r>
+        <w:t>Object-oriented programming is one of the</w:t>
       </w:r>
       <w:r>
         <w:t xml:space="preserve"> </w:t>
       </w:r>
       <w:r>
-        <w:t>functions, which are named blocks of code</w:t>
+        <w:t xml:space="preserve">most effective </w:t>
+      </w:r>
+      <w:r>
+        <w:t xml:space="preserve">approaches to writing software. </w:t>
+      </w:r>
+      <w:r>
+        <w:t xml:space="preserve">In object-oriented </w:t>
+      </w:r>
+      <w:proofErr w:type="gramStart"/>
+      <w:r>
+        <w:t>programming</w:t>
+      </w:r>
+      <w:proofErr w:type="gramEnd"/>
+      <w:r>
+        <w:t xml:space="preserve"> you</w:t>
       </w:r>
       <w:r>
         <w:t xml:space="preserve"> </w:t>
       </w:r>
       <w:r>
-        <w:t>that are designed to do one specific job.</w:t>
-      </w:r>
-    </w:p>
-    <w:p/>
-    <w:p>
-      <w:r>
-        <w:t>When you want to perform a particular task</w:t>
+        <w:t>write classes that represent real-world things</w:t>
+      </w:r>
+      <w:r>
+        <w:t xml:space="preserve"> and situations, and</w:t>
+      </w:r>
+      <w:r>
+        <w:t xml:space="preserve"> you create objects based on these</w:t>
+      </w:r>
+      <w:r>
+        <w:t xml:space="preserve"> classes.</w:t>
+      </w:r>
+    </w:p>
+    <w:p>
+      <w:pPr>
+        <w:contextualSpacing/>
+      </w:pPr>
+    </w:p>
+    <w:p>
+      <w:pPr>
+        <w:contextualSpacing/>
+      </w:pPr>
+      <w:r>
+        <w:t>When you write a class, you define the general</w:t>
       </w:r>
       <w:r>
         <w:t xml:space="preserve"> </w:t>
       </w:r>
       <w:r>
-        <w:t>that you’ve defined in a function, you call the name</w:t>
-      </w:r>
-      <w:r>
-        <w:t xml:space="preserve"> </w:t>
-      </w:r>
-      <w:r>
-        <w:t>of the function responsible for it. If you need to</w:t>
-      </w:r>
-      <w:r>
-        <w:t xml:space="preserve"> </w:t>
-      </w:r>
-      <w:r>
-        <w:t xml:space="preserve">perform that task multiple times throughout your </w:t>
-      </w:r>
-      <w:r>
-        <w:t>p</w:t>
-      </w:r>
-      <w:r>
-        <w:t>rogram, you don’t</w:t>
-      </w:r>
-      <w:r>
-        <w:t xml:space="preserve"> </w:t>
-      </w:r>
-      <w:r>
-        <w:t>need to type all the code for the same task again and again; you just call</w:t>
-      </w:r>
-      <w:r>
-        <w:t xml:space="preserve"> </w:t>
-      </w:r>
-      <w:r>
-        <w:t>the function dedicated to handling that task, and the call tells Python to</w:t>
-      </w:r>
-      <w:r>
-        <w:t xml:space="preserve"> </w:t>
-      </w:r>
-      <w:r>
-        <w:t xml:space="preserve">run the code inside the </w:t>
-      </w:r>
-      <w:r>
-        <w:t>f</w:t>
-      </w:r>
-      <w:r>
-        <w:t>unction. You’ll find that using functions makes</w:t>
-      </w:r>
-      <w:r>
-        <w:t xml:space="preserve"> </w:t>
-      </w:r>
-      <w:r>
-        <w:t>your programs easier to write, read, test, and fix.</w:t>
-      </w:r>
-    </w:p>
-    <w:p/>
+        <w:t>behavior that a whole category of objects can have.</w:t>
+      </w:r>
+    </w:p>
+    <w:p>
+      <w:pPr>
+        <w:contextualSpacing/>
+      </w:pPr>
+    </w:p>
+    <w:p>
+      <w:pPr>
+        <w:contextualSpacing/>
+      </w:pPr>
+      <w:r>
+        <w:t xml:space="preserve">Making an object from a class </w:t>
+      </w:r>
+      <w:proofErr w:type="gramStart"/>
+      <w:r>
+        <w:t>is called</w:t>
+      </w:r>
+      <w:proofErr w:type="gramEnd"/>
+      <w:r>
+        <w:t xml:space="preserve"> instantiation, and you work with</w:t>
+      </w:r>
+      <w:r>
+        <w:t xml:space="preserve"> instances of a class.</w:t>
+      </w:r>
+    </w:p>
+    <w:p>
+      <w:pPr>
+        <w:contextualSpacing/>
+      </w:pPr>
+    </w:p>
+    <w:p>
+      <w:pPr>
+        <w:contextualSpacing/>
+      </w:pPr>
+      <w:proofErr w:type="gramStart"/>
+      <w:r>
+        <w:t>You’ll</w:t>
+      </w:r>
+      <w:proofErr w:type="gramEnd"/>
+      <w:r>
+        <w:t xml:space="preserve"> also write classes that extend the functionality of existing classes, so</w:t>
+      </w:r>
+    </w:p>
+    <w:p>
+      <w:pPr>
+        <w:contextualSpacing/>
+      </w:pPr>
+    </w:p>
     <w:p>
       <w:pPr>
         <w:numPr>
@@ -1215,7 +1303,7 @@
         <w:contextualSpacing/>
       </w:pPr>
       <w:r>
-        <w:t>Defining a Function</w:t>
+        <w:t>Creating and Using a Class</w:t>
       </w:r>
     </w:p>
     <w:p>
@@ -1227,7 +1315,7 @@
         <w:contextualSpacing/>
       </w:pPr>
       <w:r>
-        <w:t>Passing Arguments</w:t>
+        <w:t>Working with Classes and Instances</w:t>
       </w:r>
     </w:p>
     <w:p>
@@ -1239,7 +1327,7 @@
         <w:contextualSpacing/>
       </w:pPr>
       <w:r>
-        <w:t>Return Values</w:t>
+        <w:t>Inheritance</w:t>
       </w:r>
     </w:p>
     <w:p>
@@ -1251,7 +1339,7 @@
         <w:contextualSpacing/>
       </w:pPr>
       <w:r>
-        <w:t>Passing a List</w:t>
+        <w:t>Importing Classes</w:t>
       </w:r>
     </w:p>
     <w:p>
@@ -1263,7 +1351,7 @@
         <w:contextualSpacing/>
       </w:pPr>
       <w:r>
-        <w:t>Passing an Arbitrary Number of Arguments</w:t>
+        <w:t>The Python Standard Library</w:t>
       </w:r>
     </w:p>
     <w:p>
@@ -1275,7 +1363,19 @@
         <w:contextualSpacing/>
       </w:pPr>
       <w:r>
-        <w:t>Storing Your Functions in Modules</w:t>
+        <w:t>Styling Classes</w:t>
+      </w:r>
+    </w:p>
+    <w:p>
+      <w:pPr>
+        <w:numPr>
+          <w:ilvl w:val="0"/>
+          <w:numId w:val="4"/>
+        </w:numPr>
+        <w:contextualSpacing/>
+      </w:pPr>
+      <w:r>
+        <w:t>Files and Exceptions</w:t>
       </w:r>
     </w:p>
     <w:p>
@@ -1287,43 +1387,91 @@
         <w:contextualSpacing/>
       </w:pPr>
       <w:r>
-        <w:t>Styling Functions</w:t>
-      </w:r>
-    </w:p>
-    <w:p>
-      <w:pPr>
+        <w:t>Reading from a File</w:t>
+      </w:r>
+    </w:p>
+    <w:p>
+      <w:pPr>
+        <w:numPr>
+          <w:ilvl w:val="1"/>
+          <w:numId w:val="4"/>
+        </w:numPr>
+        <w:contextualSpacing/>
+      </w:pPr>
+      <w:r>
+        <w:t>Writing to a File</w:t>
+      </w:r>
+    </w:p>
+    <w:p>
+      <w:pPr>
+        <w:numPr>
+          <w:ilvl w:val="1"/>
+          <w:numId w:val="4"/>
+        </w:numPr>
+        <w:contextualSpacing/>
+      </w:pPr>
+      <w:r>
+        <w:t>Exceptions</w:t>
+      </w:r>
+    </w:p>
+    <w:p>
+      <w:pPr>
+        <w:numPr>
+          <w:ilvl w:val="1"/>
+          <w:numId w:val="4"/>
+        </w:numPr>
+        <w:contextualSpacing/>
+      </w:pPr>
+      <w:r>
+        <w:t>Storing Data</w:t>
+      </w:r>
+    </w:p>
+    <w:p>
+      <w:pPr>
+        <w:pStyle w:val="ListParagraph"/>
         <w:numPr>
           <w:ilvl w:val="0"/>
           <w:numId w:val="4"/>
         </w:numPr>
-        <w:contextualSpacing/>
-      </w:pPr>
-      <w:r>
-        <w:t>Classes</w:t>
-      </w:r>
-    </w:p>
-    <w:p>
-      <w:pPr>
+      </w:pPr>
+      <w:r>
+        <w:t>Common questions on python:</w:t>
+      </w:r>
+    </w:p>
+    <w:p>
+      <w:pPr>
+        <w:pStyle w:val="ListParagraph"/>
         <w:numPr>
           <w:ilvl w:val="1"/>
           <w:numId w:val="4"/>
         </w:numPr>
-        <w:contextualSpacing/>
-      </w:pPr>
-      <w:r>
-        <w:t>Creating and Using a Class</w:t>
-      </w:r>
-    </w:p>
-    <w:p>
-      <w:pPr>
+      </w:pPr>
+      <w:r>
+        <w:t>Python Style Guide</w:t>
+      </w:r>
+    </w:p>
+    <w:p>
+      <w:pPr>
+        <w:pStyle w:val="ListParagraph"/>
         <w:numPr>
           <w:ilvl w:val="1"/>
           <w:numId w:val="4"/>
         </w:numPr>
-        <w:contextualSpacing/>
-      </w:pPr>
-      <w:r>
-        <w:t>Working with Classes and Instances</w:t>
+      </w:pPr>
+      <w:r>
+        <w:lastRenderedPageBreak/>
+        <w:t xml:space="preserve">Difference between </w:t>
+      </w:r>
+      <w:proofErr w:type="gramStart"/>
+      <w:r>
+        <w:t>del</w:t>
+      </w:r>
+      <w:proofErr w:type="gramEnd"/>
+      <w:r>
+        <w:t>, remove and pop on lists</w:t>
+      </w:r>
+      <w:r>
+        <w:t>.</w:t>
       </w:r>
     </w:p>
     <w:p>
@@ -1335,7 +1483,7 @@
         <w:contextualSpacing/>
       </w:pPr>
       <w:r>
-        <w:t>Inheritance</w:t>
+        <w:t>None, _, other types of null</w:t>
       </w:r>
     </w:p>
     <w:p>
@@ -1347,10 +1495,7 @@
         <w:contextualSpacing/>
       </w:pPr>
       <w:r>
-        <w:t>Imp</w:t>
-      </w:r>
-      <w:r>
-        <w:t>orting Classes</w:t>
+        <w:t>Python garbage collector?</w:t>
       </w:r>
     </w:p>
     <w:p>
@@ -1362,7 +1507,15 @@
         <w:contextualSpacing/>
       </w:pPr>
       <w:r>
-        <w:t>The Python Standard Library</w:t>
+        <w:t xml:space="preserve">Import python </w:t>
+      </w:r>
+      <w:proofErr w:type="spellStart"/>
+      <w:r>
+        <w:t>php</w:t>
+      </w:r>
+      <w:proofErr w:type="spellEnd"/>
+      <w:r>
+        <w:t xml:space="preserve"> differences</w:t>
       </w:r>
     </w:p>
     <w:p>
@@ -1374,67 +1527,37 @@
         <w:contextualSpacing/>
       </w:pPr>
       <w:r>
-        <w:t>Styling Classes</w:t>
-      </w:r>
-    </w:p>
-    <w:p>
-      <w:pPr>
+        <w:t xml:space="preserve">Python </w:t>
+      </w:r>
+      <w:proofErr w:type="spellStart"/>
+      <w:r>
+        <w:t>i</w:t>
+      </w:r>
+      <w:proofErr w:type="spellEnd"/>
+      <w:r>
+        <w:t>++</w:t>
+      </w:r>
+    </w:p>
+    <w:p>
+      <w:pPr>
+        <w:contextualSpacing/>
+      </w:pPr>
+    </w:p>
+    <w:p>
+      <w:r>
+        <w:t xml:space="preserve">Part 2: </w:t>
+      </w:r>
+    </w:p>
+    <w:p>
+      <w:pPr>
+        <w:pStyle w:val="ListParagraph"/>
         <w:numPr>
           <w:ilvl w:val="0"/>
-          <w:numId w:val="4"/>
-        </w:numPr>
-        <w:contextualSpacing/>
-      </w:pPr>
-      <w:r>
-        <w:t>Files and Exceptions</w:t>
-      </w:r>
-    </w:p>
-    <w:p>
-      <w:pPr>
-        <w:numPr>
-          <w:ilvl w:val="1"/>
-          <w:numId w:val="4"/>
-        </w:numPr>
-        <w:contextualSpacing/>
-      </w:pPr>
-      <w:r>
-        <w:t>Reading from a File</w:t>
-      </w:r>
-    </w:p>
-    <w:p>
-      <w:pPr>
-        <w:numPr>
-          <w:ilvl w:val="1"/>
-          <w:numId w:val="4"/>
-        </w:numPr>
-        <w:contextualSpacing/>
-      </w:pPr>
-      <w:r>
-        <w:t>Writing to a File</w:t>
-      </w:r>
-    </w:p>
-    <w:p>
-      <w:pPr>
-        <w:numPr>
-          <w:ilvl w:val="1"/>
-          <w:numId w:val="4"/>
-        </w:numPr>
-        <w:contextualSpacing/>
-      </w:pPr>
-      <w:r>
-        <w:t>Exceptions</w:t>
-      </w:r>
-    </w:p>
-    <w:p>
-      <w:pPr>
-        <w:numPr>
-          <w:ilvl w:val="1"/>
-          <w:numId w:val="4"/>
-        </w:numPr>
-        <w:contextualSpacing/>
-      </w:pPr>
-      <w:r>
-        <w:t>Storing Data</w:t>
+          <w:numId w:val="5"/>
+        </w:numPr>
+      </w:pPr>
+      <w:r>
+        <w:t>A Data visualization Project</w:t>
       </w:r>
     </w:p>
     <w:p>
@@ -1442,104 +1565,14 @@
         <w:pStyle w:val="ListParagraph"/>
         <w:numPr>
           <w:ilvl w:val="0"/>
-          <w:numId w:val="4"/>
-        </w:numPr>
-      </w:pPr>
-      <w:r>
-        <w:t>Common questions on python:</w:t>
-      </w:r>
-    </w:p>
-    <w:p>
-      <w:pPr>
-        <w:pStyle w:val="ListParagraph"/>
-        <w:numPr>
-          <w:ilvl w:val="1"/>
-          <w:numId w:val="4"/>
-        </w:numPr>
-      </w:pPr>
-      <w:r>
-        <w:t>Python Style Guide</w:t>
-      </w:r>
-    </w:p>
-    <w:p>
-      <w:pPr>
-        <w:pStyle w:val="ListParagraph"/>
-        <w:numPr>
-          <w:ilvl w:val="1"/>
-          <w:numId w:val="4"/>
-        </w:numPr>
-      </w:pPr>
-      <w:r>
-        <w:t xml:space="preserve">Difference between </w:t>
-      </w:r>
-      <w:proofErr w:type="gramStart"/>
-      <w:r>
-        <w:t>del</w:t>
-      </w:r>
-      <w:proofErr w:type="gramEnd"/>
-      <w:r>
-        <w:t>, remove and pop on lists</w:t>
-      </w:r>
-      <w:r>
-        <w:t>.</w:t>
-      </w:r>
-    </w:p>
-    <w:p>
-      <w:pPr>
-        <w:numPr>
-          <w:ilvl w:val="1"/>
-          <w:numId w:val="4"/>
-        </w:numPr>
-        <w:contextualSpacing/>
-      </w:pPr>
-      <w:r>
-        <w:t>None, _, other types of null</w:t>
-      </w:r>
-    </w:p>
-    <w:p>
-      <w:pPr>
-        <w:numPr>
-          <w:ilvl w:val="1"/>
-          <w:numId w:val="4"/>
-        </w:numPr>
-        <w:contextualSpacing/>
-      </w:pPr>
+          <w:numId w:val="5"/>
+        </w:numPr>
+      </w:pPr>
+      <w:r>
+        <w:t>A warming up for the challenge</w:t>
+      </w:r>
       <w:bookmarkStart w:id="14" w:name="_GoBack"/>
       <w:bookmarkEnd w:id="14"/>
-    </w:p>
-    <w:p>
-      <w:pPr>
-        <w:contextualSpacing/>
-      </w:pPr>
-    </w:p>
-    <w:p>
-      <w:r>
-        <w:t xml:space="preserve">Part 2: </w:t>
-      </w:r>
-    </w:p>
-    <w:p>
-      <w:pPr>
-        <w:pStyle w:val="ListParagraph"/>
-        <w:numPr>
-          <w:ilvl w:val="0"/>
-          <w:numId w:val="5"/>
-        </w:numPr>
-      </w:pPr>
-      <w:r>
-        <w:t>A Data visualization Project</w:t>
-      </w:r>
-    </w:p>
-    <w:p>
-      <w:pPr>
-        <w:pStyle w:val="ListParagraph"/>
-        <w:numPr>
-          <w:ilvl w:val="0"/>
-          <w:numId w:val="5"/>
-        </w:numPr>
-      </w:pPr>
-      <w:r>
-        <w:t>A warming up for the challenge</w:t>
-      </w:r>
     </w:p>
     <w:p/>
     <w:p>
@@ -1565,7 +1598,7 @@
 </file>
 
 <file path=word/numbering.xml><?xml version="1.0" encoding="utf-8"?>
-<w:numbering xmlns:wpc="http://schemas.microsoft.com/office/word/2010/wordprocessingCanvas" xmlns:mc="http://schemas.openxmlformats.org/markup-compatibility/2006" xmlns:o="urn:schemas-microsoft-com:office:office" xmlns:r="http://schemas.openxmlformats.org/officeDocument/2006/relationships" xmlns:m="http://schemas.openxmlformats.org/officeDocument/2006/math" xmlns:v="urn:schemas-microsoft-com:vml" xmlns:wp14="http://schemas.microsoft.com/office/word/2010/wordprocessingDrawing" xmlns:wp="http://schemas.openxmlformats.org/drawingml/2006/wordprocessingDrawing" xmlns:w10="urn:schemas-microsoft-com:office:word" xmlns:w="http://schemas.openxmlformats.org/wordprocessingml/2006/main" xmlns:w14="http://schemas.microsoft.com/office/word/2010/wordml" xmlns:w15="http://schemas.microsoft.com/office/word/2012/wordml" xmlns:wpg="http://schemas.microsoft.com/office/word/2010/wordprocessingGroup" xmlns:wpi="http://schemas.microsoft.com/office/word/2010/wordprocessingInk" xmlns:wne="http://schemas.microsoft.com/office/word/2006/wordml" xmlns:wps="http://schemas.microsoft.com/office/word/2010/wordprocessingShape" mc:Ignorable="w14 w15 wp14">
+<w:numbering xmlns:wpc="http://schemas.microsoft.com/office/word/2010/wordprocessingCanvas" xmlns:cx="http://schemas.microsoft.com/office/drawing/2014/chartex" xmlns:cx1="http://schemas.microsoft.com/office/drawing/2015/9/8/chartex" xmlns:mc="http://schemas.openxmlformats.org/markup-compatibility/2006" xmlns:o="urn:schemas-microsoft-com:office:office" xmlns:r="http://schemas.openxmlformats.org/officeDocument/2006/relationships" xmlns:m="http://schemas.openxmlformats.org/officeDocument/2006/math" xmlns:v="urn:schemas-microsoft-com:vml" xmlns:wp14="http://schemas.microsoft.com/office/word/2010/wordprocessingDrawing" xmlns:wp="http://schemas.openxmlformats.org/drawingml/2006/wordprocessingDrawing" xmlns:w10="urn:schemas-microsoft-com:office:word" xmlns:w="http://schemas.openxmlformats.org/wordprocessingml/2006/main" xmlns:w14="http://schemas.microsoft.com/office/word/2010/wordml" xmlns:w15="http://schemas.microsoft.com/office/word/2012/wordml" xmlns:w16se="http://schemas.microsoft.com/office/word/2015/wordml/symex" xmlns:wpg="http://schemas.microsoft.com/office/word/2010/wordprocessingGroup" xmlns:wpi="http://schemas.microsoft.com/office/word/2010/wordprocessingInk" xmlns:wne="http://schemas.microsoft.com/office/word/2006/wordml" xmlns:wps="http://schemas.microsoft.com/office/word/2010/wordprocessingShape" mc:Ignorable="w14 w15 w16se wp14">
   <w:abstractNum w:abstractNumId="0" w15:restartNumberingAfterBreak="0">
     <w:nsid w:val="21684380"/>
     <w:multiLevelType w:val="hybridMultilevel"/>
@@ -2242,7 +2275,7 @@
 </file>
 
 <file path=word/styles.xml><?xml version="1.0" encoding="utf-8"?>
-<w:styles xmlns:mc="http://schemas.openxmlformats.org/markup-compatibility/2006" xmlns:r="http://schemas.openxmlformats.org/officeDocument/2006/relationships" xmlns:w="http://schemas.openxmlformats.org/wordprocessingml/2006/main" xmlns:w14="http://schemas.microsoft.com/office/word/2010/wordml" xmlns:w15="http://schemas.microsoft.com/office/word/2012/wordml" mc:Ignorable="w14 w15">
+<w:styles xmlns:mc="http://schemas.openxmlformats.org/markup-compatibility/2006" xmlns:r="http://schemas.openxmlformats.org/officeDocument/2006/relationships" xmlns:w="http://schemas.openxmlformats.org/wordprocessingml/2006/main" xmlns:w14="http://schemas.microsoft.com/office/word/2010/wordml" xmlns:w15="http://schemas.microsoft.com/office/word/2012/wordml" xmlns:w16se="http://schemas.microsoft.com/office/word/2015/wordml/symex" mc:Ignorable="w14 w15 w16se">
   <w:docDefaults>
     <w:rPrDefault>
       <w:rPr>

</xml_diff>

<commit_message>
begin files and exceptions
</commit_message>
<xml_diff>
--- a/Teacher_Resources/Workshop_Content.docx
+++ b/Teacher_Resources/Workshop_Content.docx
@@ -1,6 +1,6 @@
 
 <file path=word/document.xml><?xml version="1.0" encoding="utf-8"?>
-<w:document xmlns:wpc="http://schemas.microsoft.com/office/word/2010/wordprocessingCanvas" xmlns:cx="http://schemas.microsoft.com/office/drawing/2014/chartex" xmlns:cx1="http://schemas.microsoft.com/office/drawing/2015/9/8/chartex" xmlns:mc="http://schemas.openxmlformats.org/markup-compatibility/2006" xmlns:o="urn:schemas-microsoft-com:office:office" xmlns:r="http://schemas.openxmlformats.org/officeDocument/2006/relationships" xmlns:m="http://schemas.openxmlformats.org/officeDocument/2006/math" xmlns:v="urn:schemas-microsoft-com:vml" xmlns:wp14="http://schemas.microsoft.com/office/word/2010/wordprocessingDrawing" xmlns:wp="http://schemas.openxmlformats.org/drawingml/2006/wordprocessingDrawing" xmlns:w10="urn:schemas-microsoft-com:office:word" xmlns:w="http://schemas.openxmlformats.org/wordprocessingml/2006/main" xmlns:w14="http://schemas.microsoft.com/office/word/2010/wordml" xmlns:w15="http://schemas.microsoft.com/office/word/2012/wordml" xmlns:w16se="http://schemas.microsoft.com/office/word/2015/wordml/symex" xmlns:wpg="http://schemas.microsoft.com/office/word/2010/wordprocessingGroup" xmlns:wpi="http://schemas.microsoft.com/office/word/2010/wordprocessingInk" xmlns:wne="http://schemas.microsoft.com/office/word/2006/wordml" xmlns:wps="http://schemas.microsoft.com/office/word/2010/wordprocessingShape" mc:Ignorable="w14 w15 w16se wp14">
+<w:document xmlns:wpc="http://schemas.microsoft.com/office/word/2010/wordprocessingCanvas" xmlns:mc="http://schemas.openxmlformats.org/markup-compatibility/2006" xmlns:o="urn:schemas-microsoft-com:office:office" xmlns:r="http://schemas.openxmlformats.org/officeDocument/2006/relationships" xmlns:m="http://schemas.openxmlformats.org/officeDocument/2006/math" xmlns:v="urn:schemas-microsoft-com:vml" xmlns:wp14="http://schemas.microsoft.com/office/word/2010/wordprocessingDrawing" xmlns:wp="http://schemas.openxmlformats.org/drawingml/2006/wordprocessingDrawing" xmlns:w10="urn:schemas-microsoft-com:office:word" xmlns:w="http://schemas.openxmlformats.org/wordprocessingml/2006/main" xmlns:w14="http://schemas.microsoft.com/office/word/2010/wordml" xmlns:w15="http://schemas.microsoft.com/office/word/2012/wordml" xmlns:wpg="http://schemas.microsoft.com/office/word/2010/wordprocessingGroup" xmlns:wpi="http://schemas.microsoft.com/office/word/2010/wordprocessingInk" xmlns:wne="http://schemas.microsoft.com/office/word/2006/wordml" xmlns:wps="http://schemas.microsoft.com/office/word/2010/wordprocessingShape" mc:Ignorable="w14 w15 wp14">
   <w:background w:color="FFFFFF"/>
   <w:body>
     <w:p>
@@ -371,16 +371,14 @@
       </w:r>
     </w:p>
     <w:p>
-      <w:proofErr w:type="gramStart"/>
-      <w:r>
-        <w:t>What’s</w:t>
-      </w:r>
-      <w:proofErr w:type="gramEnd"/>
-      <w:r>
-        <w:t xml:space="preserve"> out of the scope?</w:t>
+      <w:r>
+        <w:t>What’s out of the scope?</w:t>
       </w:r>
       <w:r>
         <w:t xml:space="preserve"> Python 2 and below</w:t>
+      </w:r>
+      <w:r>
+        <w:t>, Testing a function, Testing a class</w:t>
       </w:r>
     </w:p>
     <w:p>
@@ -1190,284 +1188,303 @@
         <w:contextualSpacing/>
       </w:pPr>
       <w:r>
-        <w:t>Object-oriented programming is one of the</w:t>
+        <w:t>Object-oriented programming is one of the most effective approaches to writing software. In object-oriented programming you write classes that represent real-world things and situations, and you create objects based on these classes.</w:t>
+      </w:r>
+    </w:p>
+    <w:p>
+      <w:pPr>
+        <w:contextualSpacing/>
+      </w:pPr>
+    </w:p>
+    <w:p>
+      <w:pPr>
+        <w:contextualSpacing/>
+      </w:pPr>
+      <w:r>
+        <w:t>When you write a class, you define the general behavior that a whole category of objects can have.</w:t>
+      </w:r>
+    </w:p>
+    <w:p>
+      <w:pPr>
+        <w:contextualSpacing/>
+      </w:pPr>
+    </w:p>
+    <w:p>
+      <w:pPr>
+        <w:contextualSpacing/>
+      </w:pPr>
+      <w:r>
+        <w:t>Making an object from a class is called instantiation, and you work with instances of a class.</w:t>
+      </w:r>
+    </w:p>
+    <w:p>
+      <w:pPr>
+        <w:contextualSpacing/>
+      </w:pPr>
+    </w:p>
+    <w:p>
+      <w:pPr>
+        <w:contextualSpacing/>
+      </w:pPr>
+      <w:r>
+        <w:t>You’ll also write classes that extend the functionality of existing classes, so</w:t>
+      </w:r>
+    </w:p>
+    <w:p>
+      <w:pPr>
+        <w:contextualSpacing/>
+      </w:pPr>
+    </w:p>
+    <w:p>
+      <w:pPr>
+        <w:numPr>
+          <w:ilvl w:val="1"/>
+          <w:numId w:val="4"/>
+        </w:numPr>
+        <w:contextualSpacing/>
+      </w:pPr>
+      <w:r>
+        <w:t>Creating and Using a Class</w:t>
+      </w:r>
+    </w:p>
+    <w:p>
+      <w:pPr>
+        <w:numPr>
+          <w:ilvl w:val="1"/>
+          <w:numId w:val="4"/>
+        </w:numPr>
+        <w:contextualSpacing/>
+      </w:pPr>
+      <w:r>
+        <w:t>Working with Classes and Instances</w:t>
+      </w:r>
+    </w:p>
+    <w:p>
+      <w:pPr>
+        <w:numPr>
+          <w:ilvl w:val="1"/>
+          <w:numId w:val="4"/>
+        </w:numPr>
+        <w:contextualSpacing/>
+      </w:pPr>
+      <w:r>
+        <w:t>Inheritance</w:t>
+      </w:r>
+    </w:p>
+    <w:p>
+      <w:pPr>
+        <w:numPr>
+          <w:ilvl w:val="1"/>
+          <w:numId w:val="4"/>
+        </w:numPr>
+        <w:contextualSpacing/>
+      </w:pPr>
+      <w:r>
+        <w:t>Importing Classes</w:t>
+      </w:r>
+    </w:p>
+    <w:p>
+      <w:pPr>
+        <w:numPr>
+          <w:ilvl w:val="1"/>
+          <w:numId w:val="4"/>
+        </w:numPr>
+        <w:contextualSpacing/>
+      </w:pPr>
+      <w:r>
+        <w:t>The Python Standard Library</w:t>
+      </w:r>
+    </w:p>
+    <w:p>
+      <w:pPr>
+        <w:numPr>
+          <w:ilvl w:val="1"/>
+          <w:numId w:val="4"/>
+        </w:numPr>
+        <w:contextualSpacing/>
+      </w:pPr>
+      <w:r>
+        <w:t>Styling Classes</w:t>
+      </w:r>
+    </w:p>
+    <w:p>
+      <w:pPr>
+        <w:pStyle w:val="Heading2"/>
+      </w:pPr>
+      <w:r>
+        <w:t>Files and Exceptions</w:t>
+      </w:r>
+    </w:p>
+    <w:p>
+      <w:pPr>
+        <w:contextualSpacing/>
+      </w:pPr>
+      <w:r>
+        <w:t xml:space="preserve">Here </w:t>
+      </w:r>
+      <w:r>
+        <w:t>you’ll learn to work with files so your programs can quickly analyze lots of data. You’ll learn to handle errors so your programs don’t crash when they e</w:t>
+      </w:r>
+      <w:r>
+        <w:t>ncounter unexpected situations.</w:t>
+      </w:r>
+    </w:p>
+    <w:p>
+      <w:pPr>
+        <w:contextualSpacing/>
+      </w:pPr>
+    </w:p>
+    <w:p>
+      <w:pPr>
+        <w:contextualSpacing/>
+      </w:pPr>
+      <w:r>
+        <w:lastRenderedPageBreak/>
+        <w:t xml:space="preserve">You’ll learn about </w:t>
+      </w:r>
+      <w:proofErr w:type="gramStart"/>
+      <w:r>
+        <w:t>exceptions ,</w:t>
+      </w:r>
+      <w:proofErr w:type="gramEnd"/>
+      <w:r>
+        <w:t xml:space="preserve"> which are special objects Python creates to manage errors that arise while a program is running. You’ll also learn about the </w:t>
+      </w:r>
+      <w:proofErr w:type="spellStart"/>
+      <w:r>
+        <w:t>json</w:t>
+      </w:r>
+      <w:proofErr w:type="spellEnd"/>
+      <w:r>
+        <w:t xml:space="preserve"> module, which allows you to save user data so it isn’t lost when your program stops running. Learning to work with files and save data will make your programs easier for people to use. </w:t>
+      </w:r>
+    </w:p>
+    <w:p>
+      <w:pPr>
+        <w:contextualSpacing/>
+      </w:pPr>
+    </w:p>
+    <w:p>
+      <w:pPr>
+        <w:contextualSpacing/>
+      </w:pPr>
+      <w:r>
+        <w:t>Users will be able to choose what data to enter and when to enter it. People can run your program, do some work, and then close the program and pick up where they left off later.</w:t>
+      </w:r>
+    </w:p>
+    <w:p>
+      <w:pPr>
+        <w:contextualSpacing/>
+      </w:pPr>
+    </w:p>
+    <w:p>
+      <w:pPr>
+        <w:contextualSpacing/>
+      </w:pPr>
+      <w:r>
+        <w:t>Learning to handle exceptions will help you deal with situations in which files don’t exist and deal with other problems that can cause your programs to crash. This will make your programs more robust when they encounter bad data, whether</w:t>
       </w:r>
       <w:r>
         <w:t xml:space="preserve"> </w:t>
       </w:r>
       <w:r>
-        <w:t xml:space="preserve">most effective </w:t>
-      </w:r>
-      <w:r>
-        <w:t xml:space="preserve">approaches to writing software. </w:t>
-      </w:r>
-      <w:r>
-        <w:t xml:space="preserve">In object-oriented </w:t>
+        <w:t>it comes from innocent mistakes or from malicious attempts to break your programs. With the skills you’ll learn in this chapter, you’ll make your programs more applicable, usable, and stable.</w:t>
+      </w:r>
+    </w:p>
+    <w:p>
+      <w:pPr>
+        <w:contextualSpacing/>
+      </w:pPr>
+    </w:p>
+    <w:p>
+      <w:pPr>
+        <w:numPr>
+          <w:ilvl w:val="1"/>
+          <w:numId w:val="4"/>
+        </w:numPr>
+        <w:contextualSpacing/>
+      </w:pPr>
+      <w:r>
+        <w:t>Reading from a File</w:t>
+      </w:r>
+    </w:p>
+    <w:p>
+      <w:pPr>
+        <w:numPr>
+          <w:ilvl w:val="1"/>
+          <w:numId w:val="4"/>
+        </w:numPr>
+        <w:contextualSpacing/>
+      </w:pPr>
+      <w:r>
+        <w:t>Writing to a File</w:t>
+      </w:r>
+    </w:p>
+    <w:p>
+      <w:pPr>
+        <w:numPr>
+          <w:ilvl w:val="1"/>
+          <w:numId w:val="4"/>
+        </w:numPr>
+        <w:contextualSpacing/>
+      </w:pPr>
+      <w:r>
+        <w:t>Exceptions</w:t>
+      </w:r>
+    </w:p>
+    <w:p>
+      <w:pPr>
+        <w:numPr>
+          <w:ilvl w:val="1"/>
+          <w:numId w:val="4"/>
+        </w:numPr>
+        <w:contextualSpacing/>
+      </w:pPr>
+      <w:r>
+        <w:t>Storing Data</w:t>
+      </w:r>
+    </w:p>
+    <w:p>
+      <w:pPr>
+        <w:pStyle w:val="ListParagraph"/>
+        <w:numPr>
+          <w:ilvl w:val="0"/>
+          <w:numId w:val="4"/>
+        </w:numPr>
+      </w:pPr>
+      <w:r>
+        <w:t>Common questions on python:</w:t>
+      </w:r>
+    </w:p>
+    <w:p>
+      <w:pPr>
+        <w:pStyle w:val="ListParagraph"/>
+        <w:numPr>
+          <w:ilvl w:val="1"/>
+          <w:numId w:val="4"/>
+        </w:numPr>
+      </w:pPr>
+      <w:r>
+        <w:t>Python Style Guide</w:t>
+      </w:r>
+    </w:p>
+    <w:p>
+      <w:pPr>
+        <w:pStyle w:val="ListParagraph"/>
+        <w:numPr>
+          <w:ilvl w:val="1"/>
+          <w:numId w:val="4"/>
+        </w:numPr>
+      </w:pPr>
+      <w:r>
+        <w:t xml:space="preserve">Difference between </w:t>
       </w:r>
       <w:proofErr w:type="gramStart"/>
       <w:r>
-        <w:t>programming</w:t>
+        <w:t>del</w:t>
       </w:r>
       <w:proofErr w:type="gramEnd"/>
       <w:r>
-        <w:t xml:space="preserve"> you</w:t>
-      </w:r>
-      <w:r>
-        <w:t xml:space="preserve"> </w:t>
-      </w:r>
-      <w:r>
-        <w:t>write classes that represent real-world things</w:t>
-      </w:r>
-      <w:r>
-        <w:t xml:space="preserve"> and situations, and</w:t>
-      </w:r>
-      <w:r>
-        <w:t xml:space="preserve"> you create objects based on these</w:t>
-      </w:r>
-      <w:r>
-        <w:t xml:space="preserve"> classes.</w:t>
-      </w:r>
-    </w:p>
-    <w:p>
-      <w:pPr>
-        <w:contextualSpacing/>
-      </w:pPr>
-    </w:p>
-    <w:p>
-      <w:pPr>
-        <w:contextualSpacing/>
-      </w:pPr>
-      <w:r>
-        <w:t>When you write a class, you define the general</w:t>
-      </w:r>
-      <w:r>
-        <w:t xml:space="preserve"> </w:t>
-      </w:r>
-      <w:r>
-        <w:t>behavior that a whole category of objects can have.</w:t>
-      </w:r>
-    </w:p>
-    <w:p>
-      <w:pPr>
-        <w:contextualSpacing/>
-      </w:pPr>
-    </w:p>
-    <w:p>
-      <w:pPr>
-        <w:contextualSpacing/>
-      </w:pPr>
-      <w:r>
-        <w:t xml:space="preserve">Making an object from a class </w:t>
-      </w:r>
-      <w:proofErr w:type="gramStart"/>
-      <w:r>
-        <w:t>is called</w:t>
-      </w:r>
-      <w:proofErr w:type="gramEnd"/>
-      <w:r>
-        <w:t xml:space="preserve"> instantiation, and you work with</w:t>
-      </w:r>
-      <w:r>
-        <w:t xml:space="preserve"> instances of a class.</w:t>
-      </w:r>
-    </w:p>
-    <w:p>
-      <w:pPr>
-        <w:contextualSpacing/>
-      </w:pPr>
-    </w:p>
-    <w:p>
-      <w:pPr>
-        <w:contextualSpacing/>
-      </w:pPr>
-      <w:proofErr w:type="gramStart"/>
-      <w:r>
-        <w:t>You’ll</w:t>
-      </w:r>
-      <w:proofErr w:type="gramEnd"/>
-      <w:r>
-        <w:t xml:space="preserve"> also write classes that extend the functionality of existing classes, so</w:t>
-      </w:r>
-    </w:p>
-    <w:p>
-      <w:pPr>
-        <w:contextualSpacing/>
-      </w:pPr>
-    </w:p>
-    <w:p>
-      <w:pPr>
-        <w:numPr>
-          <w:ilvl w:val="1"/>
-          <w:numId w:val="4"/>
-        </w:numPr>
-        <w:contextualSpacing/>
-      </w:pPr>
-      <w:r>
-        <w:t>Creating and Using a Class</w:t>
-      </w:r>
-    </w:p>
-    <w:p>
-      <w:pPr>
-        <w:numPr>
-          <w:ilvl w:val="1"/>
-          <w:numId w:val="4"/>
-        </w:numPr>
-        <w:contextualSpacing/>
-      </w:pPr>
-      <w:r>
-        <w:t>Working with Classes and Instances</w:t>
-      </w:r>
-    </w:p>
-    <w:p>
-      <w:pPr>
-        <w:numPr>
-          <w:ilvl w:val="1"/>
-          <w:numId w:val="4"/>
-        </w:numPr>
-        <w:contextualSpacing/>
-      </w:pPr>
-      <w:r>
-        <w:t>Inheritance</w:t>
-      </w:r>
-    </w:p>
-    <w:p>
-      <w:pPr>
-        <w:numPr>
-          <w:ilvl w:val="1"/>
-          <w:numId w:val="4"/>
-        </w:numPr>
-        <w:contextualSpacing/>
-      </w:pPr>
-      <w:r>
-        <w:t>Importing Classes</w:t>
-      </w:r>
-    </w:p>
-    <w:p>
-      <w:pPr>
-        <w:numPr>
-          <w:ilvl w:val="1"/>
-          <w:numId w:val="4"/>
-        </w:numPr>
-        <w:contextualSpacing/>
-      </w:pPr>
-      <w:r>
-        <w:t>The Python Standard Library</w:t>
-      </w:r>
-    </w:p>
-    <w:p>
-      <w:pPr>
-        <w:numPr>
-          <w:ilvl w:val="1"/>
-          <w:numId w:val="4"/>
-        </w:numPr>
-        <w:contextualSpacing/>
-      </w:pPr>
-      <w:r>
-        <w:t>Styling Classes</w:t>
-      </w:r>
-    </w:p>
-    <w:p>
-      <w:pPr>
-        <w:numPr>
-          <w:ilvl w:val="0"/>
-          <w:numId w:val="4"/>
-        </w:numPr>
-        <w:contextualSpacing/>
-      </w:pPr>
-      <w:r>
-        <w:t>Files and Exceptions</w:t>
-      </w:r>
-    </w:p>
-    <w:p>
-      <w:pPr>
-        <w:numPr>
-          <w:ilvl w:val="1"/>
-          <w:numId w:val="4"/>
-        </w:numPr>
-        <w:contextualSpacing/>
-      </w:pPr>
-      <w:r>
-        <w:t>Reading from a File</w:t>
-      </w:r>
-    </w:p>
-    <w:p>
-      <w:pPr>
-        <w:numPr>
-          <w:ilvl w:val="1"/>
-          <w:numId w:val="4"/>
-        </w:numPr>
-        <w:contextualSpacing/>
-      </w:pPr>
-      <w:r>
-        <w:t>Writing to a File</w:t>
-      </w:r>
-    </w:p>
-    <w:p>
-      <w:pPr>
-        <w:numPr>
-          <w:ilvl w:val="1"/>
-          <w:numId w:val="4"/>
-        </w:numPr>
-        <w:contextualSpacing/>
-      </w:pPr>
-      <w:r>
-        <w:t>Exceptions</w:t>
-      </w:r>
-    </w:p>
-    <w:p>
-      <w:pPr>
-        <w:numPr>
-          <w:ilvl w:val="1"/>
-          <w:numId w:val="4"/>
-        </w:numPr>
-        <w:contextualSpacing/>
-      </w:pPr>
-      <w:r>
-        <w:t>Storing Data</w:t>
-      </w:r>
-    </w:p>
-    <w:p>
-      <w:pPr>
-        <w:pStyle w:val="ListParagraph"/>
-        <w:numPr>
-          <w:ilvl w:val="0"/>
-          <w:numId w:val="4"/>
-        </w:numPr>
-      </w:pPr>
-      <w:r>
-        <w:t>Common questions on python:</w:t>
-      </w:r>
-    </w:p>
-    <w:p>
-      <w:pPr>
-        <w:pStyle w:val="ListParagraph"/>
-        <w:numPr>
-          <w:ilvl w:val="1"/>
-          <w:numId w:val="4"/>
-        </w:numPr>
-      </w:pPr>
-      <w:r>
-        <w:t>Python Style Guide</w:t>
-      </w:r>
-    </w:p>
-    <w:p>
-      <w:pPr>
-        <w:pStyle w:val="ListParagraph"/>
-        <w:numPr>
-          <w:ilvl w:val="1"/>
-          <w:numId w:val="4"/>
-        </w:numPr>
-      </w:pPr>
-      <w:r>
-        <w:lastRenderedPageBreak/>
-        <w:t xml:space="preserve">Difference between </w:t>
-      </w:r>
-      <w:proofErr w:type="gramStart"/>
-      <w:r>
-        <w:t>del</w:t>
-      </w:r>
-      <w:proofErr w:type="gramEnd"/>
-      <w:r>
         <w:t>, remove and pop on lists</w:t>
       </w:r>
       <w:r>
@@ -1536,6 +1553,28 @@
       <w:proofErr w:type="spellEnd"/>
       <w:r>
         <w:t>++</w:t>
+      </w:r>
+    </w:p>
+    <w:p>
+      <w:pPr>
+        <w:numPr>
+          <w:ilvl w:val="1"/>
+          <w:numId w:val="4"/>
+        </w:numPr>
+        <w:contextualSpacing/>
+      </w:pPr>
+      <w:r>
+        <w:t xml:space="preserve">Some </w:t>
+      </w:r>
+      <w:bookmarkStart w:id="14" w:name="_GoBack"/>
+      <w:bookmarkEnd w:id="14"/>
+      <w:proofErr w:type="spellStart"/>
+      <w:r>
+        <w:t>Jupyter</w:t>
+      </w:r>
+      <w:proofErr w:type="spellEnd"/>
+      <w:r>
+        <w:t xml:space="preserve"> magic commands</w:t>
       </w:r>
     </w:p>
     <w:p>
@@ -1571,8 +1610,6 @@
       <w:r>
         <w:t>A warming up for the challenge</w:t>
       </w:r>
-      <w:bookmarkStart w:id="14" w:name="_GoBack"/>
-      <w:bookmarkEnd w:id="14"/>
     </w:p>
     <w:p/>
     <w:p>
@@ -1598,7 +1635,7 @@
 </file>
 
 <file path=word/numbering.xml><?xml version="1.0" encoding="utf-8"?>
-<w:numbering xmlns:wpc="http://schemas.microsoft.com/office/word/2010/wordprocessingCanvas" xmlns:cx="http://schemas.microsoft.com/office/drawing/2014/chartex" xmlns:cx1="http://schemas.microsoft.com/office/drawing/2015/9/8/chartex" xmlns:mc="http://schemas.openxmlformats.org/markup-compatibility/2006" xmlns:o="urn:schemas-microsoft-com:office:office" xmlns:r="http://schemas.openxmlformats.org/officeDocument/2006/relationships" xmlns:m="http://schemas.openxmlformats.org/officeDocument/2006/math" xmlns:v="urn:schemas-microsoft-com:vml" xmlns:wp14="http://schemas.microsoft.com/office/word/2010/wordprocessingDrawing" xmlns:wp="http://schemas.openxmlformats.org/drawingml/2006/wordprocessingDrawing" xmlns:w10="urn:schemas-microsoft-com:office:word" xmlns:w="http://schemas.openxmlformats.org/wordprocessingml/2006/main" xmlns:w14="http://schemas.microsoft.com/office/word/2010/wordml" xmlns:w15="http://schemas.microsoft.com/office/word/2012/wordml" xmlns:w16se="http://schemas.microsoft.com/office/word/2015/wordml/symex" xmlns:wpg="http://schemas.microsoft.com/office/word/2010/wordprocessingGroup" xmlns:wpi="http://schemas.microsoft.com/office/word/2010/wordprocessingInk" xmlns:wne="http://schemas.microsoft.com/office/word/2006/wordml" xmlns:wps="http://schemas.microsoft.com/office/word/2010/wordprocessingShape" mc:Ignorable="w14 w15 w16se wp14">
+<w:numbering xmlns:wpc="http://schemas.microsoft.com/office/word/2010/wordprocessingCanvas" xmlns:mc="http://schemas.openxmlformats.org/markup-compatibility/2006" xmlns:o="urn:schemas-microsoft-com:office:office" xmlns:r="http://schemas.openxmlformats.org/officeDocument/2006/relationships" xmlns:m="http://schemas.openxmlformats.org/officeDocument/2006/math" xmlns:v="urn:schemas-microsoft-com:vml" xmlns:wp14="http://schemas.microsoft.com/office/word/2010/wordprocessingDrawing" xmlns:wp="http://schemas.openxmlformats.org/drawingml/2006/wordprocessingDrawing" xmlns:w10="urn:schemas-microsoft-com:office:word" xmlns:w="http://schemas.openxmlformats.org/wordprocessingml/2006/main" xmlns:w14="http://schemas.microsoft.com/office/word/2010/wordml" xmlns:w15="http://schemas.microsoft.com/office/word/2012/wordml" xmlns:wpg="http://schemas.microsoft.com/office/word/2010/wordprocessingGroup" xmlns:wpi="http://schemas.microsoft.com/office/word/2010/wordprocessingInk" xmlns:wne="http://schemas.microsoft.com/office/word/2006/wordml" xmlns:wps="http://schemas.microsoft.com/office/word/2010/wordprocessingShape" mc:Ignorable="w14 w15 wp14">
   <w:abstractNum w:abstractNumId="0" w15:restartNumberingAfterBreak="0">
     <w:nsid w:val="21684380"/>
     <w:multiLevelType w:val="hybridMultilevel"/>
@@ -2275,7 +2312,7 @@
 </file>
 
 <file path=word/styles.xml><?xml version="1.0" encoding="utf-8"?>
-<w:styles xmlns:mc="http://schemas.openxmlformats.org/markup-compatibility/2006" xmlns:r="http://schemas.openxmlformats.org/officeDocument/2006/relationships" xmlns:w="http://schemas.openxmlformats.org/wordprocessingml/2006/main" xmlns:w14="http://schemas.microsoft.com/office/word/2010/wordml" xmlns:w15="http://schemas.microsoft.com/office/word/2012/wordml" xmlns:w16se="http://schemas.microsoft.com/office/word/2015/wordml/symex" mc:Ignorable="w14 w15 w16se">
+<w:styles xmlns:mc="http://schemas.openxmlformats.org/markup-compatibility/2006" xmlns:r="http://schemas.openxmlformats.org/officeDocument/2006/relationships" xmlns:w="http://schemas.openxmlformats.org/wordprocessingml/2006/main" xmlns:w14="http://schemas.microsoft.com/office/word/2010/wordml" xmlns:w15="http://schemas.microsoft.com/office/word/2012/wordml" mc:Ignorable="w14 w15">
   <w:docDefaults>
     <w:rPrDefault>
       <w:rPr>

</xml_diff>